<commit_message>
Updated tests Word files to match new table generation XML
</commit_message>
<xml_diff>
--- a/test/content/add_tables_target.docx
+++ b/test/content/add_tables_target.docx
@@ -25,12 +25,11 @@
     </w:p>
     <w:tbl>
       <w:tblPr>
-        <w:tblW w:w="0" w:type="auto"/>
         <w:tblStyle w:val="LightGrid"/>
-        <w:tblStyleRowBandSize w:val="1"/>
-        <w:tblStyleColBandSize w:val="1"/>
-        <w:tblLook w:firstRow="1" w:lastRow="0" w:firstColumn="0" w:lastColumn="0" w:noHBand="0" w:noVBand="1"/>
+        <w:tblW w:w="5000" w:type="pct"/>
+        <w:tblLook w:val="04A0" w:firstRow="1" w:lastRow="0" w:firstColumn="1" w:lastColumn="0" w:noHBand="0" w:noVBand="1"/>
       </w:tblPr>
+      <w:tblGrid/>
       <w:tr>
         <w:tc>
           <w:p>
@@ -134,12 +133,11 @@
     </w:p>
     <w:tbl>
       <w:tblPr>
-        <w:tblW w:w="0" w:type="auto"/>
         <w:tblStyle w:val="LightGrid"/>
-        <w:tblStyleRowBandSize w:val="1"/>
-        <w:tblStyleColBandSize w:val="1"/>
-        <w:tblLook w:firstRow="1" w:lastRow="0" w:firstColumn="0" w:lastColumn="0" w:noHBand="0" w:noVBand="1"/>
+        <w:tblW w:w="5000" w:type="pct"/>
+        <w:tblLook w:val="04A0" w:firstRow="1" w:lastRow="0" w:firstColumn="1" w:lastColumn="0" w:noHBand="0" w:noVBand="1"/>
       </w:tblPr>
+      <w:tblGrid/>
       <w:tr>
         <w:tc>
           <w:p>

</xml_diff>

<commit_message>
Add options for table generation, including optionally using full width of the page
</commit_message>
<xml_diff>
--- a/test/content/add_tables_target.docx
+++ b/test/content/add_tables_target.docx
@@ -26,7 +26,7 @@
     <w:tbl>
       <w:tblPr>
         <w:tblStyle w:val="LightGrid"/>
-        <w:tblW w:w="5000" w:type="pct"/>
+        <w:tblW w:w="0" w:type="auto"/>
         <w:tblLook w:val="04A0" w:firstRow="1" w:lastRow="0" w:firstColumn="1" w:lastColumn="0" w:noHBand="0" w:noVBand="1"/>
       </w:tblPr>
       <w:tblGrid/>
@@ -134,7 +134,7 @@
     <w:tbl>
       <w:tblPr>
         <w:tblStyle w:val="LightGrid"/>
-        <w:tblW w:w="5000" w:type="pct"/>
+        <w:tblW w:w="0" w:type="auto"/>
         <w:tblLook w:val="04A0" w:firstRow="1" w:lastRow="0" w:firstColumn="1" w:lastColumn="0" w:noHBand="0" w:noVBand="1"/>
       </w:tblPr>
       <w:tblGrid/>

</xml_diff>

<commit_message>
Set "preserve whitespace" attribute on text elements when we modify their content. (Documents can lose spaces otherwise.)
</commit_message>
<xml_diff>
--- a/test/content/add_tables_target.docx
+++ b/test/content/add_tables_target.docx
@@ -165,7 +165,7 @@
         <w:tc>
           <w:p>
             <w:r>
-              <w:t>Delta Echo Foxtrot Golf</w:t>
+              <w:t xml:space="preserve">Delta Echo Foxtrot Golf</w:t>
             </w:r>
           </w:p>
         </w:tc>
@@ -179,7 +179,7 @@
         <w:tc>
           <w:p>
             <w:r>
-              <w:t>Delta Echo Foxtrot Golf</w:t>
+              <w:t xml:space="preserve">Delta Echo Foxtrot Golf</w:t>
             </w:r>
           </w:p>
         </w:tc>
@@ -195,7 +195,7 @@
         <w:tc>
           <w:p>
             <w:r>
-              <w:t>Hotel India Juliet Kilo</w:t>
+              <w:t xml:space="preserve">Hotel India Juliet Kilo</w:t>
             </w:r>
           </w:p>
         </w:tc>

</xml_diff>